<commit_message>
Add MS-SQL Windows Authentication Check Java Version 1.8
</commit_message>
<xml_diff>
--- a/Manuals/Docx/English/Manuals/Configurating MSSQL_EN.docx
+++ b/Manuals/Docx/English/Manuals/Configurating MSSQL_EN.docx
@@ -1,6 +1,6 @@
 
 <file path=word/document.xml><?xml version="1.0" encoding="utf-8"?>
-<w:document xmlns:wpc="http://schemas.microsoft.com/office/word/2010/wordprocessingCanvas" xmlns:cx="http://schemas.microsoft.com/office/drawing/2014/chartex" xmlns:cx1="http://schemas.microsoft.com/office/drawing/2015/9/8/chartex" xmlns:mc="http://schemas.openxmlformats.org/markup-compatibility/2006" xmlns:o="urn:schemas-microsoft-com:office:office" xmlns:r="http://schemas.openxmlformats.org/officeDocument/2006/relationships" xmlns:m="http://schemas.openxmlformats.org/officeDocument/2006/math" xmlns:v="urn:schemas-microsoft-com:vml" xmlns:wp14="http://schemas.microsoft.com/office/word/2010/wordprocessingDrawing" xmlns:wp="http://schemas.openxmlformats.org/drawingml/2006/wordprocessingDrawing" xmlns:w10="urn:schemas-microsoft-com:office:word" xmlns:w="http://schemas.openxmlformats.org/wordprocessingml/2006/main" xmlns:w14="http://schemas.microsoft.com/office/word/2010/wordml" xmlns:w15="http://schemas.microsoft.com/office/word/2012/wordml" xmlns:w16se="http://schemas.microsoft.com/office/word/2015/wordml/symex" xmlns:wpg="http://schemas.microsoft.com/office/word/2010/wordprocessingGroup" xmlns:wpi="http://schemas.microsoft.com/office/word/2010/wordprocessingInk" xmlns:wne="http://schemas.microsoft.com/office/word/2006/wordml" xmlns:wps="http://schemas.microsoft.com/office/word/2010/wordprocessingShape" mc:Ignorable="w14 w15 w16se wp14">
+<w:document xmlns:wpc="http://schemas.microsoft.com/office/word/2010/wordprocessingCanvas" xmlns:cx="http://schemas.microsoft.com/office/drawing/2014/chartex" xmlns:cx1="http://schemas.microsoft.com/office/drawing/2015/9/8/chartex" xmlns:cx2="http://schemas.microsoft.com/office/drawing/2015/10/21/chartex" xmlns:cx3="http://schemas.microsoft.com/office/drawing/2016/5/9/chartex" xmlns:cx4="http://schemas.microsoft.com/office/drawing/2016/5/10/chartex" xmlns:cx5="http://schemas.microsoft.com/office/drawing/2016/5/11/chartex" xmlns:cx6="http://schemas.microsoft.com/office/drawing/2016/5/12/chartex" xmlns:cx7="http://schemas.microsoft.com/office/drawing/2016/5/13/chartex" xmlns:cx8="http://schemas.microsoft.com/office/drawing/2016/5/14/chartex" xmlns:mc="http://schemas.openxmlformats.org/markup-compatibility/2006" xmlns:aink="http://schemas.microsoft.com/office/drawing/2016/ink" xmlns:am3d="http://schemas.microsoft.com/office/drawing/2017/model3d" xmlns:o="urn:schemas-microsoft-com:office:office" xmlns:oel="http://schemas.microsoft.com/office/2019/extlst" xmlns:r="http://schemas.openxmlformats.org/officeDocument/2006/relationships" xmlns:m="http://schemas.openxmlformats.org/officeDocument/2006/math" xmlns:v="urn:schemas-microsoft-com:vml" xmlns:wp14="http://schemas.microsoft.com/office/word/2010/wordprocessingDrawing" xmlns:wp="http://schemas.openxmlformats.org/drawingml/2006/wordprocessingDrawing" xmlns:w10="urn:schemas-microsoft-com:office:word" xmlns:w="http://schemas.openxmlformats.org/wordprocessingml/2006/main" xmlns:w14="http://schemas.microsoft.com/office/word/2010/wordml" xmlns:w15="http://schemas.microsoft.com/office/word/2012/wordml" xmlns:w16cex="http://schemas.microsoft.com/office/word/2018/wordml/cex" xmlns:w16cid="http://schemas.microsoft.com/office/word/2016/wordml/cid" xmlns:w16="http://schemas.microsoft.com/office/word/2018/wordml" xmlns:w16sdtdh="http://schemas.microsoft.com/office/word/2020/wordml/sdtdatahash" xmlns:w16se="http://schemas.microsoft.com/office/word/2015/wordml/symex" xmlns:wpg="http://schemas.microsoft.com/office/word/2010/wordprocessingGroup" xmlns:wpi="http://schemas.microsoft.com/office/word/2010/wordprocessingInk" xmlns:wne="http://schemas.microsoft.com/office/word/2006/wordml" xmlns:wps="http://schemas.microsoft.com/office/word/2010/wordprocessingShape" mc:Ignorable="w14 w15 w16se w16cid w16 w16cex w16sdtdh wp14">
   <w:body>
     <w:p>
       <w:pPr>
@@ -22,7 +22,7 @@
           <w:lang w:eastAsia="de-DE"/>
         </w:rPr>
         <w:drawing>
-          <wp:anchor distT="0" distB="0" distL="114300" distR="114300" simplePos="0" relativeHeight="251717632" behindDoc="0" locked="0" layoutInCell="1" allowOverlap="1" wp14:anchorId="19A6606E" wp14:editId="3E7FA4F3">
+          <wp:anchor distT="0" distB="0" distL="114300" distR="114300" simplePos="0" relativeHeight="251717632" behindDoc="0" locked="0" layoutInCell="1" allowOverlap="1" wp14:anchorId="3842D2CF" wp14:editId="769E1DF2">
             <wp:simplePos x="0" y="0"/>
             <wp:positionH relativeFrom="margin">
               <wp:posOffset>0</wp:posOffset>
@@ -143,7 +143,7 @@
     </w:p>
     <w:p>
       <w:pPr>
-        <w:pStyle w:val="KeinLeerraum"/>
+        <w:pStyle w:val="NoSpacing"/>
         <w:rPr>
           <w:lang w:val="en-US"/>
         </w:rPr>
@@ -155,7 +155,7 @@
           <w:lang w:eastAsia="de-DE"/>
         </w:rPr>
         <w:drawing>
-          <wp:anchor distT="0" distB="0" distL="114300" distR="114300" simplePos="0" relativeHeight="251698176" behindDoc="0" locked="0" layoutInCell="1" allowOverlap="1" wp14:anchorId="2B25EE9C" wp14:editId="3C1D0E9C">
+          <wp:anchor distT="0" distB="0" distL="114300" distR="114300" simplePos="0" relativeHeight="251698176" behindDoc="0" locked="0" layoutInCell="1" allowOverlap="1" wp14:anchorId="2AEFC972" wp14:editId="4C0FF00F">
             <wp:simplePos x="0" y="0"/>
             <wp:positionH relativeFrom="column">
               <wp:posOffset>3834130</wp:posOffset>
@@ -234,15 +234,15 @@
     </w:p>
     <w:p>
       <w:pPr>
-        <w:pStyle w:val="KeinLeerraum"/>
-        <w:rPr>
-          <w:lang w:val="en-US"/>
-        </w:rPr>
-      </w:pPr>
-    </w:p>
-    <w:p>
-      <w:pPr>
-        <w:pStyle w:val="berschrift1"/>
+        <w:pStyle w:val="NoSpacing"/>
+        <w:rPr>
+          <w:lang w:val="en-US"/>
+        </w:rPr>
+      </w:pPr>
+    </w:p>
+    <w:p>
+      <w:pPr>
+        <w:pStyle w:val="Heading1"/>
         <w:numPr>
           <w:ilvl w:val="0"/>
           <w:numId w:val="6"/>
@@ -299,7 +299,7 @@
     </w:p>
     <w:p>
       <w:pPr>
-        <w:pStyle w:val="Listenabsatz"/>
+        <w:pStyle w:val="ListParagraph"/>
         <w:numPr>
           <w:ilvl w:val="0"/>
           <w:numId w:val="1"/>
@@ -342,12 +342,18 @@
         <w:rPr>
           <w:lang w:val="en-US"/>
         </w:rPr>
-        <w:t xml:space="preserve"> 2014 or 2016</w:t>
-      </w:r>
-    </w:p>
-    <w:p>
-      <w:pPr>
-        <w:pStyle w:val="Listenabsatz"/>
+        <w:t xml:space="preserve"> 2014 </w:t>
+      </w:r>
+      <w:r>
+        <w:rPr>
+          <w:lang w:val="en-US"/>
+        </w:rPr>
+        <w:t>higher</w:t>
+      </w:r>
+    </w:p>
+    <w:p>
+      <w:pPr>
+        <w:pStyle w:val="ListParagraph"/>
         <w:numPr>
           <w:ilvl w:val="0"/>
           <w:numId w:val="1"/>
@@ -401,7 +407,7 @@
     </w:p>
     <w:p>
       <w:pPr>
-        <w:pStyle w:val="Listenabsatz"/>
+        <w:pStyle w:val="ListParagraph"/>
         <w:numPr>
           <w:ilvl w:val="0"/>
           <w:numId w:val="1"/>
@@ -445,7 +451,7 @@
     </w:p>
     <w:p>
       <w:pPr>
-        <w:pStyle w:val="Listenabsatz"/>
+        <w:pStyle w:val="ListParagraph"/>
         <w:numPr>
           <w:ilvl w:val="0"/>
           <w:numId w:val="1"/>
@@ -494,7 +500,7 @@
     </w:p>
     <w:p>
       <w:pPr>
-        <w:pStyle w:val="berschrift1"/>
+        <w:pStyle w:val="Heading1"/>
         <w:numPr>
           <w:ilvl w:val="0"/>
           <w:numId w:val="6"/>
@@ -512,15 +518,15 @@
     </w:p>
     <w:p>
       <w:pPr>
-        <w:pStyle w:val="Listenabsatz"/>
-        <w:rPr>
-          <w:lang w:val="en-US"/>
-        </w:rPr>
-      </w:pPr>
-    </w:p>
-    <w:p>
-      <w:pPr>
-        <w:pStyle w:val="Listenabsatz"/>
+        <w:pStyle w:val="ListParagraph"/>
+        <w:rPr>
+          <w:lang w:val="en-US"/>
+        </w:rPr>
+      </w:pPr>
+    </w:p>
+    <w:p>
+      <w:pPr>
+        <w:pStyle w:val="ListParagraph"/>
         <w:numPr>
           <w:ilvl w:val="0"/>
           <w:numId w:val="2"/>
@@ -553,7 +559,7 @@
     </w:p>
     <w:p>
       <w:pPr>
-        <w:pStyle w:val="Listenabsatz"/>
+        <w:pStyle w:val="ListParagraph"/>
         <w:numPr>
           <w:ilvl w:val="0"/>
           <w:numId w:val="2"/>
@@ -631,7 +637,7 @@
     </w:p>
     <w:p>
       <w:pPr>
-        <w:pStyle w:val="Listenabsatz"/>
+        <w:pStyle w:val="ListParagraph"/>
         <w:numPr>
           <w:ilvl w:val="0"/>
           <w:numId w:val="2"/>
@@ -741,7 +747,7 @@
     </w:p>
     <w:p>
       <w:pPr>
-        <w:pStyle w:val="Listenabsatz"/>
+        <w:pStyle w:val="ListParagraph"/>
         <w:numPr>
           <w:ilvl w:val="0"/>
           <w:numId w:val="2"/>
@@ -776,7 +782,7 @@
           <w:lang w:eastAsia="de-DE"/>
         </w:rPr>
         <w:drawing>
-          <wp:anchor distT="0" distB="0" distL="114300" distR="114300" simplePos="0" relativeHeight="251707392" behindDoc="1" locked="0" layoutInCell="1" allowOverlap="1" wp14:anchorId="7598BC88" wp14:editId="6861EC76">
+          <wp:anchor distT="0" distB="0" distL="114300" distR="114300" simplePos="0" relativeHeight="251707392" behindDoc="1" locked="0" layoutInCell="1" allowOverlap="1" wp14:anchorId="1A793A88" wp14:editId="37C72708">
             <wp:simplePos x="0" y="0"/>
             <wp:positionH relativeFrom="column">
               <wp:posOffset>824230</wp:posOffset>
@@ -859,7 +865,7 @@
     <w:p/>
     <w:p>
       <w:pPr>
-        <w:pStyle w:val="berschrift1"/>
+        <w:pStyle w:val="Heading1"/>
         <w:numPr>
           <w:ilvl w:val="0"/>
           <w:numId w:val="6"/>
@@ -885,7 +891,7 @@
     </w:p>
     <w:p>
       <w:pPr>
-        <w:pStyle w:val="Listenabsatz"/>
+        <w:pStyle w:val="ListParagraph"/>
         <w:numPr>
           <w:ilvl w:val="0"/>
           <w:numId w:val="4"/>
@@ -952,8 +958,6 @@
         </w:rPr>
         <w:t>as an administartor</w:t>
       </w:r>
-      <w:bookmarkStart w:id="0" w:name="_GoBack"/>
-      <w:bookmarkEnd w:id="0"/>
       <w:r>
         <w:rPr>
           <w:lang w:val="en-US"/>
@@ -963,7 +967,7 @@
     </w:p>
     <w:p>
       <w:pPr>
-        <w:pStyle w:val="Listenabsatz"/>
+        <w:pStyle w:val="ListParagraph"/>
         <w:numPr>
           <w:ilvl w:val="0"/>
           <w:numId w:val="4"/>
@@ -1039,7 +1043,7 @@
     </w:p>
     <w:p>
       <w:pPr>
-        <w:pStyle w:val="Listenabsatz"/>
+        <w:pStyle w:val="ListParagraph"/>
         <w:numPr>
           <w:ilvl w:val="0"/>
           <w:numId w:val="4"/>
@@ -1108,7 +1112,7 @@
     </w:p>
     <w:p>
       <w:pPr>
-        <w:pStyle w:val="Listenabsatz"/>
+        <w:pStyle w:val="ListParagraph"/>
         <w:numPr>
           <w:ilvl w:val="0"/>
           <w:numId w:val="4"/>
@@ -1211,7 +1215,7 @@
         <mc:AlternateContent>
           <mc:Choice Requires="wpg">
             <w:drawing>
-              <wp:anchor distT="0" distB="0" distL="114300" distR="114300" simplePos="0" relativeHeight="251721728" behindDoc="0" locked="0" layoutInCell="1" allowOverlap="1">
+              <wp:anchor distT="0" distB="0" distL="114300" distR="114300" simplePos="0" relativeHeight="251721728" behindDoc="0" locked="0" layoutInCell="1" allowOverlap="1" wp14:anchorId="6E313D83" wp14:editId="7211C219">
                 <wp:simplePos x="0" y="0"/>
                 <wp:positionH relativeFrom="column">
                   <wp:posOffset>481330</wp:posOffset>
@@ -1466,7 +1470,7 @@
     </w:p>
     <w:p>
       <w:pPr>
-        <w:pStyle w:val="Listenabsatz"/>
+        <w:pStyle w:val="ListParagraph"/>
         <w:numPr>
           <w:ilvl w:val="0"/>
           <w:numId w:val="4"/>
@@ -1576,7 +1580,7 @@
         <mc:AlternateContent>
           <mc:Choice Requires="wpg">
             <w:drawing>
-              <wp:anchor distT="0" distB="0" distL="114300" distR="114300" simplePos="0" relativeHeight="251723776" behindDoc="0" locked="0" layoutInCell="1" allowOverlap="1">
+              <wp:anchor distT="0" distB="0" distL="114300" distR="114300" simplePos="0" relativeHeight="251723776" behindDoc="0" locked="0" layoutInCell="1" allowOverlap="1" wp14:anchorId="2E502E7F" wp14:editId="551489E3">
                 <wp:simplePos x="0" y="0"/>
                 <wp:positionH relativeFrom="column">
                   <wp:posOffset>995680</wp:posOffset>
@@ -1808,7 +1812,7 @@
     </w:p>
     <w:p>
       <w:pPr>
-        <w:pStyle w:val="Listenabsatz"/>
+        <w:pStyle w:val="ListParagraph"/>
         <w:numPr>
           <w:ilvl w:val="0"/>
           <w:numId w:val="4"/>
@@ -1870,7 +1874,7 @@
     </w:p>
     <w:p>
       <w:pPr>
-        <w:pStyle w:val="Listenabsatz"/>
+        <w:pStyle w:val="ListParagraph"/>
         <w:numPr>
           <w:ilvl w:val="0"/>
           <w:numId w:val="4"/>
@@ -2016,7 +2020,7 @@
     </w:p>
     <w:p>
       <w:pPr>
-        <w:pStyle w:val="Listenabsatz"/>
+        <w:pStyle w:val="ListParagraph"/>
         <w:numPr>
           <w:ilvl w:val="0"/>
           <w:numId w:val="4"/>
@@ -2069,7 +2073,7 @@
         </w:rPr>
         <w:lastRenderedPageBreak/>
         <w:drawing>
-          <wp:anchor distT="0" distB="0" distL="114300" distR="114300" simplePos="0" relativeHeight="251710464" behindDoc="1" locked="0" layoutInCell="1" allowOverlap="1" wp14:anchorId="70EFC608" wp14:editId="5823D6F5">
+          <wp:anchor distT="0" distB="0" distL="114300" distR="114300" simplePos="0" relativeHeight="251710464" behindDoc="1" locked="0" layoutInCell="1" allowOverlap="1" wp14:anchorId="0FFABBCF" wp14:editId="2103AEB8">
             <wp:simplePos x="0" y="0"/>
             <wp:positionH relativeFrom="column">
               <wp:posOffset>810260</wp:posOffset>
@@ -2202,7 +2206,7 @@
     </w:p>
     <w:p>
       <w:pPr>
-        <w:pStyle w:val="berschrift1"/>
+        <w:pStyle w:val="Heading1"/>
         <w:numPr>
           <w:ilvl w:val="0"/>
           <w:numId w:val="6"/>
@@ -2234,7 +2238,7 @@
     </w:p>
     <w:p>
       <w:pPr>
-        <w:pStyle w:val="Listenabsatz"/>
+        <w:pStyle w:val="ListParagraph"/>
         <w:numPr>
           <w:ilvl w:val="0"/>
           <w:numId w:val="7"/>
@@ -2373,7 +2377,7 @@
     </w:p>
     <w:p>
       <w:pPr>
-        <w:pStyle w:val="Listenabsatz"/>
+        <w:pStyle w:val="ListParagraph"/>
         <w:ind w:left="360"/>
         <w:rPr>
           <w:noProof/>
@@ -2395,7 +2399,7 @@
     </w:p>
     <w:p>
       <w:pPr>
-        <w:pStyle w:val="Listenabsatz"/>
+        <w:pStyle w:val="ListParagraph"/>
         <w:numPr>
           <w:ilvl w:val="0"/>
           <w:numId w:val="7"/>
@@ -2576,7 +2580,7 @@
     </w:p>
     <w:p>
       <w:pPr>
-        <w:pStyle w:val="Listenabsatz"/>
+        <w:pStyle w:val="ListParagraph"/>
         <w:numPr>
           <w:ilvl w:val="0"/>
           <w:numId w:val="7"/>
@@ -2596,16 +2600,16 @@
     </w:p>
     <w:p>
       <w:pPr>
-        <w:pStyle w:val="Listenabsatz"/>
-        <w:rPr>
-          <w:noProof/>
-          <w:lang w:val="en-US" w:eastAsia="de-DE"/>
-        </w:rPr>
-      </w:pPr>
-    </w:p>
-    <w:p>
-      <w:pPr>
-        <w:pStyle w:val="Listenabsatz"/>
+        <w:pStyle w:val="ListParagraph"/>
+        <w:rPr>
+          <w:noProof/>
+          <w:lang w:val="en-US" w:eastAsia="de-DE"/>
+        </w:rPr>
+      </w:pPr>
+    </w:p>
+    <w:p>
+      <w:pPr>
+        <w:pStyle w:val="ListParagraph"/>
         <w:rPr>
           <w:noProof/>
           <w:lang w:val="en-US" w:eastAsia="de-DE"/>
@@ -2617,7 +2621,7 @@
           <w:lang w:eastAsia="de-DE"/>
         </w:rPr>
         <w:drawing>
-          <wp:anchor distT="0" distB="0" distL="114300" distR="114300" simplePos="0" relativeHeight="251711488" behindDoc="0" locked="0" layoutInCell="1" allowOverlap="1" wp14:anchorId="3107406C" wp14:editId="7E3F32AB">
+          <wp:anchor distT="0" distB="0" distL="114300" distR="114300" simplePos="0" relativeHeight="251711488" behindDoc="0" locked="0" layoutInCell="1" allowOverlap="1" wp14:anchorId="25529D5D" wp14:editId="6D6BCE6D">
             <wp:simplePos x="0" y="0"/>
             <wp:positionH relativeFrom="column">
               <wp:posOffset>386715</wp:posOffset>
@@ -2693,151 +2697,151 @@
     </w:p>
     <w:p>
       <w:pPr>
-        <w:pStyle w:val="Listenabsatz"/>
-        <w:rPr>
-          <w:noProof/>
-          <w:lang w:val="en-US" w:eastAsia="de-DE"/>
-        </w:rPr>
-      </w:pPr>
-    </w:p>
-    <w:p>
-      <w:pPr>
-        <w:pStyle w:val="Listenabsatz"/>
-        <w:rPr>
-          <w:noProof/>
-          <w:lang w:val="en-US" w:eastAsia="de-DE"/>
-        </w:rPr>
-      </w:pPr>
-    </w:p>
-    <w:p>
-      <w:pPr>
-        <w:pStyle w:val="Listenabsatz"/>
-        <w:rPr>
-          <w:noProof/>
-          <w:lang w:val="en-US" w:eastAsia="de-DE"/>
-        </w:rPr>
-      </w:pPr>
-    </w:p>
-    <w:p>
-      <w:pPr>
-        <w:pStyle w:val="Listenabsatz"/>
-        <w:rPr>
-          <w:noProof/>
-          <w:lang w:val="en-US" w:eastAsia="de-DE"/>
-        </w:rPr>
-      </w:pPr>
-    </w:p>
-    <w:p>
-      <w:pPr>
-        <w:pStyle w:val="Listenabsatz"/>
-        <w:rPr>
-          <w:noProof/>
-          <w:lang w:val="en-US" w:eastAsia="de-DE"/>
-        </w:rPr>
-      </w:pPr>
-    </w:p>
-    <w:p>
-      <w:pPr>
-        <w:pStyle w:val="Listenabsatz"/>
-        <w:rPr>
-          <w:noProof/>
-          <w:lang w:val="en-US" w:eastAsia="de-DE"/>
-        </w:rPr>
-      </w:pPr>
-    </w:p>
-    <w:p>
-      <w:pPr>
-        <w:pStyle w:val="Listenabsatz"/>
-        <w:rPr>
-          <w:noProof/>
-          <w:lang w:val="en-US" w:eastAsia="de-DE"/>
-        </w:rPr>
-      </w:pPr>
-    </w:p>
-    <w:p>
-      <w:pPr>
-        <w:pStyle w:val="Listenabsatz"/>
-        <w:rPr>
-          <w:noProof/>
-          <w:lang w:val="en-US" w:eastAsia="de-DE"/>
-        </w:rPr>
-      </w:pPr>
-    </w:p>
-    <w:p>
-      <w:pPr>
-        <w:pStyle w:val="Listenabsatz"/>
-        <w:rPr>
-          <w:noProof/>
-          <w:lang w:val="en-US" w:eastAsia="de-DE"/>
-        </w:rPr>
-      </w:pPr>
-    </w:p>
-    <w:p>
-      <w:pPr>
-        <w:pStyle w:val="Listenabsatz"/>
-        <w:rPr>
-          <w:noProof/>
-          <w:lang w:val="en-US" w:eastAsia="de-DE"/>
-        </w:rPr>
-      </w:pPr>
-    </w:p>
-    <w:p>
-      <w:pPr>
-        <w:pStyle w:val="Listenabsatz"/>
-        <w:rPr>
-          <w:noProof/>
-          <w:lang w:val="en-US" w:eastAsia="de-DE"/>
-        </w:rPr>
-      </w:pPr>
-    </w:p>
-    <w:p>
-      <w:pPr>
-        <w:pStyle w:val="Listenabsatz"/>
-        <w:rPr>
-          <w:noProof/>
-          <w:lang w:val="en-US" w:eastAsia="de-DE"/>
-        </w:rPr>
-      </w:pPr>
-    </w:p>
-    <w:p>
-      <w:pPr>
-        <w:pStyle w:val="Listenabsatz"/>
-        <w:rPr>
-          <w:noProof/>
-          <w:lang w:val="en-US" w:eastAsia="de-DE"/>
-        </w:rPr>
-      </w:pPr>
-    </w:p>
-    <w:p>
-      <w:pPr>
-        <w:pStyle w:val="Listenabsatz"/>
-        <w:rPr>
-          <w:noProof/>
-          <w:lang w:val="en-US" w:eastAsia="de-DE"/>
-        </w:rPr>
-      </w:pPr>
-    </w:p>
-    <w:p>
-      <w:pPr>
-        <w:pStyle w:val="Listenabsatz"/>
-        <w:rPr>
-          <w:noProof/>
-          <w:lang w:val="en-US" w:eastAsia="de-DE"/>
-        </w:rPr>
-      </w:pPr>
-    </w:p>
-    <w:p>
-      <w:pPr>
-        <w:pStyle w:val="Listenabsatz"/>
-        <w:rPr>
-          <w:noProof/>
-          <w:lang w:val="en-US" w:eastAsia="de-DE"/>
-        </w:rPr>
-      </w:pPr>
-    </w:p>
-    <w:p>
-      <w:pPr>
-        <w:pStyle w:val="Listenabsatz"/>
+        <w:pStyle w:val="ListParagraph"/>
+        <w:rPr>
+          <w:noProof/>
+          <w:lang w:val="en-US" w:eastAsia="de-DE"/>
+        </w:rPr>
+      </w:pPr>
+    </w:p>
+    <w:p>
+      <w:pPr>
+        <w:pStyle w:val="ListParagraph"/>
+        <w:rPr>
+          <w:noProof/>
+          <w:lang w:val="en-US" w:eastAsia="de-DE"/>
+        </w:rPr>
+      </w:pPr>
+    </w:p>
+    <w:p>
+      <w:pPr>
+        <w:pStyle w:val="ListParagraph"/>
+        <w:rPr>
+          <w:noProof/>
+          <w:lang w:val="en-US" w:eastAsia="de-DE"/>
+        </w:rPr>
+      </w:pPr>
+    </w:p>
+    <w:p>
+      <w:pPr>
+        <w:pStyle w:val="ListParagraph"/>
+        <w:rPr>
+          <w:noProof/>
+          <w:lang w:val="en-US" w:eastAsia="de-DE"/>
+        </w:rPr>
+      </w:pPr>
+    </w:p>
+    <w:p>
+      <w:pPr>
+        <w:pStyle w:val="ListParagraph"/>
+        <w:rPr>
+          <w:noProof/>
+          <w:lang w:val="en-US" w:eastAsia="de-DE"/>
+        </w:rPr>
+      </w:pPr>
+    </w:p>
+    <w:p>
+      <w:pPr>
+        <w:pStyle w:val="ListParagraph"/>
+        <w:rPr>
+          <w:noProof/>
+          <w:lang w:val="en-US" w:eastAsia="de-DE"/>
+        </w:rPr>
+      </w:pPr>
+    </w:p>
+    <w:p>
+      <w:pPr>
+        <w:pStyle w:val="ListParagraph"/>
+        <w:rPr>
+          <w:noProof/>
+          <w:lang w:val="en-US" w:eastAsia="de-DE"/>
+        </w:rPr>
+      </w:pPr>
+    </w:p>
+    <w:p>
+      <w:pPr>
+        <w:pStyle w:val="ListParagraph"/>
+        <w:rPr>
+          <w:noProof/>
+          <w:lang w:val="en-US" w:eastAsia="de-DE"/>
+        </w:rPr>
+      </w:pPr>
+    </w:p>
+    <w:p>
+      <w:pPr>
+        <w:pStyle w:val="ListParagraph"/>
+        <w:rPr>
+          <w:noProof/>
+          <w:lang w:val="en-US" w:eastAsia="de-DE"/>
+        </w:rPr>
+      </w:pPr>
+    </w:p>
+    <w:p>
+      <w:pPr>
+        <w:pStyle w:val="ListParagraph"/>
+        <w:rPr>
+          <w:noProof/>
+          <w:lang w:val="en-US" w:eastAsia="de-DE"/>
+        </w:rPr>
+      </w:pPr>
+    </w:p>
+    <w:p>
+      <w:pPr>
+        <w:pStyle w:val="ListParagraph"/>
+        <w:rPr>
+          <w:noProof/>
+          <w:lang w:val="en-US" w:eastAsia="de-DE"/>
+        </w:rPr>
+      </w:pPr>
+    </w:p>
+    <w:p>
+      <w:pPr>
+        <w:pStyle w:val="ListParagraph"/>
+        <w:rPr>
+          <w:noProof/>
+          <w:lang w:val="en-US" w:eastAsia="de-DE"/>
+        </w:rPr>
+      </w:pPr>
+    </w:p>
+    <w:p>
+      <w:pPr>
+        <w:pStyle w:val="ListParagraph"/>
+        <w:rPr>
+          <w:noProof/>
+          <w:lang w:val="en-US" w:eastAsia="de-DE"/>
+        </w:rPr>
+      </w:pPr>
+    </w:p>
+    <w:p>
+      <w:pPr>
+        <w:pStyle w:val="ListParagraph"/>
+        <w:rPr>
+          <w:noProof/>
+          <w:lang w:val="en-US" w:eastAsia="de-DE"/>
+        </w:rPr>
+      </w:pPr>
+    </w:p>
+    <w:p>
+      <w:pPr>
+        <w:pStyle w:val="ListParagraph"/>
+        <w:rPr>
+          <w:noProof/>
+          <w:lang w:val="en-US" w:eastAsia="de-DE"/>
+        </w:rPr>
+      </w:pPr>
+    </w:p>
+    <w:p>
+      <w:pPr>
+        <w:pStyle w:val="ListParagraph"/>
+        <w:rPr>
+          <w:noProof/>
+          <w:lang w:val="en-US" w:eastAsia="de-DE"/>
+        </w:rPr>
+      </w:pPr>
+    </w:p>
+    <w:p>
+      <w:pPr>
+        <w:pStyle w:val="ListParagraph"/>
         <w:numPr>
           <w:ilvl w:val="0"/>
           <w:numId w:val="7"/>
@@ -2955,7 +2959,7 @@
     </w:p>
     <w:p>
       <w:pPr>
-        <w:pStyle w:val="Listenabsatz"/>
+        <w:pStyle w:val="ListParagraph"/>
         <w:numPr>
           <w:ilvl w:val="0"/>
           <w:numId w:val="7"/>
@@ -3011,7 +3015,7 @@
         </w:rPr>
         <w:lastRenderedPageBreak/>
         <w:drawing>
-          <wp:anchor distT="0" distB="0" distL="114300" distR="114300" simplePos="0" relativeHeight="251713536" behindDoc="0" locked="0" layoutInCell="1" allowOverlap="1" wp14:anchorId="58B1A28D" wp14:editId="68E0C0C3">
+          <wp:anchor distT="0" distB="0" distL="114300" distR="114300" simplePos="0" relativeHeight="251713536" behindDoc="0" locked="0" layoutInCell="1" allowOverlap="1" wp14:anchorId="5BDB1D0A" wp14:editId="7FF5E2C5">
             <wp:simplePos x="0" y="0"/>
             <wp:positionH relativeFrom="column">
               <wp:posOffset>984885</wp:posOffset>
@@ -3140,7 +3144,7 @@
     </w:p>
     <w:p>
       <w:pPr>
-        <w:pStyle w:val="Listenabsatz"/>
+        <w:pStyle w:val="ListParagraph"/>
         <w:numPr>
           <w:ilvl w:val="0"/>
           <w:numId w:val="7"/>
@@ -3258,7 +3262,7 @@
     </w:p>
     <w:p>
       <w:pPr>
-        <w:pStyle w:val="Listenabsatz"/>
+        <w:pStyle w:val="ListParagraph"/>
         <w:numPr>
           <w:ilvl w:val="0"/>
           <w:numId w:val="7"/>
@@ -3313,7 +3317,7 @@
     </w:p>
     <w:p>
       <w:pPr>
-        <w:pStyle w:val="Listenabsatz"/>
+        <w:pStyle w:val="ListParagraph"/>
         <w:numPr>
           <w:ilvl w:val="0"/>
           <w:numId w:val="7"/>
@@ -3361,7 +3365,7 @@
     </w:p>
     <w:p>
       <w:pPr>
-        <w:pStyle w:val="Listenabsatz"/>
+        <w:pStyle w:val="ListParagraph"/>
         <w:rPr>
           <w:noProof/>
           <w:lang w:eastAsia="de-DE"/>
@@ -3373,7 +3377,7 @@
           <w:lang w:eastAsia="de-DE"/>
         </w:rPr>
         <w:drawing>
-          <wp:anchor distT="0" distB="0" distL="114300" distR="114300" simplePos="0" relativeHeight="251714560" behindDoc="0" locked="0" layoutInCell="1" allowOverlap="1" wp14:anchorId="39D56376" wp14:editId="452A94A6">
+          <wp:anchor distT="0" distB="0" distL="114300" distR="114300" simplePos="0" relativeHeight="251714560" behindDoc="0" locked="0" layoutInCell="1" allowOverlap="1" wp14:anchorId="17098D1D" wp14:editId="64775A97">
             <wp:simplePos x="0" y="0"/>
             <wp:positionH relativeFrom="column">
               <wp:posOffset>908050</wp:posOffset>
@@ -3454,7 +3458,7 @@
     </w:p>
     <w:p>
       <w:pPr>
-        <w:pStyle w:val="Listenabsatz"/>
+        <w:pStyle w:val="ListParagraph"/>
         <w:rPr>
           <w:noProof/>
           <w:lang w:eastAsia="de-DE"/>
@@ -3479,7 +3483,7 @@
     </w:p>
     <w:p>
       <w:pPr>
-        <w:pStyle w:val="Listenabsatz"/>
+        <w:pStyle w:val="ListParagraph"/>
         <w:rPr>
           <w:noProof/>
           <w:lang w:eastAsia="de-DE"/>
@@ -3488,7 +3492,7 @@
     </w:p>
     <w:p>
       <w:pPr>
-        <w:pStyle w:val="Listenabsatz"/>
+        <w:pStyle w:val="ListParagraph"/>
         <w:rPr>
           <w:noProof/>
           <w:lang w:eastAsia="de-DE"/>
@@ -3497,7 +3501,7 @@
     </w:p>
     <w:p>
       <w:pPr>
-        <w:pStyle w:val="Listenabsatz"/>
+        <w:pStyle w:val="ListParagraph"/>
         <w:rPr>
           <w:noProof/>
           <w:lang w:eastAsia="de-DE"/>
@@ -3506,7 +3510,7 @@
     </w:p>
     <w:p>
       <w:pPr>
-        <w:pStyle w:val="Listenabsatz"/>
+        <w:pStyle w:val="ListParagraph"/>
         <w:rPr>
           <w:noProof/>
           <w:lang w:eastAsia="de-DE"/>
@@ -3515,7 +3519,7 @@
     </w:p>
     <w:p>
       <w:pPr>
-        <w:pStyle w:val="Listenabsatz"/>
+        <w:pStyle w:val="ListParagraph"/>
         <w:rPr>
           <w:noProof/>
           <w:lang w:eastAsia="de-DE"/>
@@ -3524,7 +3528,7 @@
     </w:p>
     <w:p>
       <w:pPr>
-        <w:pStyle w:val="Listenabsatz"/>
+        <w:pStyle w:val="ListParagraph"/>
         <w:rPr>
           <w:noProof/>
           <w:lang w:eastAsia="de-DE"/>
@@ -3533,7 +3537,7 @@
     </w:p>
     <w:p>
       <w:pPr>
-        <w:pStyle w:val="Listenabsatz"/>
+        <w:pStyle w:val="ListParagraph"/>
         <w:rPr>
           <w:noProof/>
           <w:lang w:eastAsia="de-DE"/>
@@ -3542,7 +3546,7 @@
     </w:p>
     <w:p>
       <w:pPr>
-        <w:pStyle w:val="Listenabsatz"/>
+        <w:pStyle w:val="ListParagraph"/>
         <w:rPr>
           <w:noProof/>
           <w:lang w:eastAsia="de-DE"/>
@@ -3551,7 +3555,7 @@
     </w:p>
     <w:p>
       <w:pPr>
-        <w:pStyle w:val="Listenabsatz"/>
+        <w:pStyle w:val="ListParagraph"/>
         <w:rPr>
           <w:noProof/>
           <w:lang w:eastAsia="de-DE"/>
@@ -3560,7 +3564,7 @@
     </w:p>
     <w:p>
       <w:pPr>
-        <w:pStyle w:val="Listenabsatz"/>
+        <w:pStyle w:val="ListParagraph"/>
         <w:numPr>
           <w:ilvl w:val="0"/>
           <w:numId w:val="7"/>
@@ -3621,7 +3625,7 @@
         <mc:AlternateContent>
           <mc:Choice Requires="wpg">
             <w:drawing>
-              <wp:anchor distT="0" distB="0" distL="114300" distR="114300" simplePos="0" relativeHeight="251726848" behindDoc="0" locked="0" layoutInCell="1" allowOverlap="1">
+              <wp:anchor distT="0" distB="0" distL="114300" distR="114300" simplePos="0" relativeHeight="251726848" behindDoc="0" locked="0" layoutInCell="1" allowOverlap="1" wp14:anchorId="51DB3084" wp14:editId="60E113BD">
                 <wp:simplePos x="0" y="0"/>
                 <wp:positionH relativeFrom="column">
                   <wp:posOffset>776605</wp:posOffset>
@@ -3810,9 +3814,321 @@
         </w:rPr>
       </w:pPr>
     </w:p>
+    <w:p>
+      <w:pPr>
+        <w:pStyle w:val="Heading1"/>
+        <w:numPr>
+          <w:ilvl w:val="0"/>
+          <w:numId w:val="6"/>
+        </w:numPr>
+        <w:rPr>
+          <w:color w:val="005078"/>
+        </w:rPr>
+      </w:pPr>
+      <w:r>
+        <w:rPr>
+          <w:color w:val="005078"/>
+        </w:rPr>
+        <w:lastRenderedPageBreak/>
+        <w:t xml:space="preserve">Using </w:t>
+      </w:r>
+      <w:r>
+        <w:rPr>
+          <w:color w:val="005078"/>
+        </w:rPr>
+        <w:t xml:space="preserve">User </w:t>
+      </w:r>
+      <w:r>
+        <w:rPr>
+          <w:color w:val="005078"/>
+        </w:rPr>
+        <w:t>Windows Credentials</w:t>
+      </w:r>
+    </w:p>
+    <w:p>
+      <w:pPr>
+        <w:rPr>
+          <w:lang w:val="en-GB"/>
+        </w:rPr>
+      </w:pPr>
+    </w:p>
+    <w:p>
+      <w:pPr>
+        <w:rPr>
+          <w:lang w:val="en-GB"/>
+        </w:rPr>
+      </w:pPr>
+      <w:r>
+        <w:rPr>
+          <w:lang w:val="en-GB"/>
+        </w:rPr>
+        <w:t>This is supported by DCEM version 2.9.1 and higher. This is only possible if DCEM is running on Windows.</w:t>
+      </w:r>
+    </w:p>
+    <w:p>
+      <w:pPr>
+        <w:rPr>
+          <w:lang w:val="en-GB"/>
+        </w:rPr>
+      </w:pPr>
+    </w:p>
+    <w:p>
+      <w:pPr>
+        <w:pStyle w:val="ListParagraph"/>
+        <w:numPr>
+          <w:ilvl w:val="0"/>
+          <w:numId w:val="8"/>
+        </w:numPr>
+        <w:rPr>
+          <w:lang w:val="en-GB"/>
+        </w:rPr>
+      </w:pPr>
+      <w:r>
+        <w:rPr>
+          <w:lang w:val="en-GB"/>
+        </w:rPr>
+        <w:t>Add ‘</w:t>
+      </w:r>
+      <w:proofErr w:type="spellStart"/>
+      <w:r>
+        <w:rPr>
+          <w:lang w:val="en-GB"/>
+        </w:rPr>
+        <w:t>integratedSecurity</w:t>
+      </w:r>
+      <w:proofErr w:type="spellEnd"/>
+      <w:r>
+        <w:rPr>
+          <w:lang w:val="en-GB"/>
+        </w:rPr>
+        <w:t>=true</w:t>
+      </w:r>
+      <w:r>
+        <w:rPr>
+          <w:lang w:val="en-GB"/>
+        </w:rPr>
+        <w:t>’ to the JDBC-URL</w:t>
+      </w:r>
+    </w:p>
+    <w:p>
+      <w:pPr>
+        <w:pStyle w:val="ListParagraph"/>
+        <w:numPr>
+          <w:ilvl w:val="0"/>
+          <w:numId w:val="8"/>
+        </w:numPr>
+        <w:rPr>
+          <w:lang w:val="en-GB"/>
+        </w:rPr>
+      </w:pPr>
+      <w:r>
+        <w:rPr>
+          <w:lang w:val="en-GB"/>
+        </w:rPr>
+        <w:t>We recommend also to use ‘</w:t>
+      </w:r>
+      <w:proofErr w:type="spellStart"/>
+      <w:r>
+        <w:rPr>
+          <w:lang w:val="en-GB"/>
+        </w:rPr>
+        <w:t>encrpt</w:t>
+      </w:r>
+      <w:proofErr w:type="spellEnd"/>
+      <w:r>
+        <w:rPr>
+          <w:lang w:val="en-GB"/>
+        </w:rPr>
+        <w:t xml:space="preserve">=true’. In this case you need to install the MS-SQL public certificates on the DoubleClue Windows Server. </w:t>
+      </w:r>
+    </w:p>
+    <w:p>
+      <w:pPr>
+        <w:pStyle w:val="ListParagraph"/>
+        <w:numPr>
+          <w:ilvl w:val="0"/>
+          <w:numId w:val="8"/>
+        </w:numPr>
+        <w:rPr>
+          <w:lang w:val="en-GB"/>
+        </w:rPr>
+      </w:pPr>
+      <w:r>
+        <w:rPr>
+          <w:lang w:val="en-GB"/>
+        </w:rPr>
+        <w:t xml:space="preserve">The Windows JDBC Driver requires a DLL with the name </w:t>
+      </w:r>
+      <w:r>
+        <w:rPr>
+          <w:lang w:val="en-GB"/>
+        </w:rPr>
+        <w:t>“</w:t>
+      </w:r>
+      <w:r>
+        <w:rPr>
+          <w:lang w:val="en-GB"/>
+        </w:rPr>
+        <w:t>mssql-jdbc_auth-12.2.0.x64.dll</w:t>
+      </w:r>
+      <w:r>
+        <w:rPr>
+          <w:lang w:val="en-GB"/>
+        </w:rPr>
+        <w:t>”</w:t>
+      </w:r>
+    </w:p>
+    <w:p>
+      <w:pPr>
+        <w:pStyle w:val="ListParagraph"/>
+        <w:numPr>
+          <w:ilvl w:val="0"/>
+          <w:numId w:val="8"/>
+        </w:numPr>
+        <w:rPr>
+          <w:lang w:val="en-GB"/>
+        </w:rPr>
+      </w:pPr>
+      <w:r>
+        <w:rPr>
+          <w:lang w:val="en-GB"/>
+        </w:rPr>
+        <w:t>You can find the DLL in the DCEM ‘</w:t>
+      </w:r>
+      <w:proofErr w:type="spellStart"/>
+      <w:r>
+        <w:rPr>
+          <w:lang w:val="en-GB"/>
+        </w:rPr>
+        <w:t>InstalltionPath</w:t>
+      </w:r>
+      <w:proofErr w:type="spellEnd"/>
+      <w:r>
+        <w:rPr>
+          <w:lang w:val="en-GB"/>
+        </w:rPr>
+        <w:t>/lib/</w:t>
+      </w:r>
+      <w:proofErr w:type="gramStart"/>
+      <w:r>
+        <w:rPr>
+          <w:lang w:val="en-GB"/>
+        </w:rPr>
+        <w:t>native’</w:t>
+      </w:r>
+      <w:proofErr w:type="gramEnd"/>
+    </w:p>
+    <w:p>
+      <w:pPr>
+        <w:pStyle w:val="ListParagraph"/>
+        <w:numPr>
+          <w:ilvl w:val="0"/>
+          <w:numId w:val="8"/>
+        </w:numPr>
+        <w:rPr>
+          <w:lang w:val="en-GB"/>
+        </w:rPr>
+      </w:pPr>
+      <w:r>
+        <w:rPr>
+          <w:lang w:val="en-GB"/>
+        </w:rPr>
+        <w:t>Please copy this DLL to the Windows Directory of the DCEM Server</w:t>
+      </w:r>
+    </w:p>
+    <w:p>
+      <w:pPr>
+        <w:rPr>
+          <w:lang w:val="en-GB"/>
+        </w:rPr>
+      </w:pPr>
+    </w:p>
+    <w:p>
+      <w:pPr>
+        <w:rPr>
+          <w:lang w:val="en-GB"/>
+        </w:rPr>
+      </w:pPr>
+      <w:r>
+        <w:rPr>
+          <w:lang w:val="en-GB"/>
+        </w:rPr>
+        <w:drawing>
+          <wp:inline distT="0" distB="0" distL="0" distR="0" wp14:anchorId="271856AD" wp14:editId="2BEF14D8">
+            <wp:extent cx="5760720" cy="2792095"/>
+            <wp:effectExtent l="0" t="0" r="0" b="8255"/>
+            <wp:docPr id="17" name="Picture 17" descr="Graphical user interface, text, application, email&#10;&#10;Description automatically generated"/>
+            <wp:cNvGraphicFramePr>
+              <a:graphicFrameLocks xmlns:a="http://schemas.openxmlformats.org/drawingml/2006/main" noChangeAspect="1"/>
+            </wp:cNvGraphicFramePr>
+            <a:graphic xmlns:a="http://schemas.openxmlformats.org/drawingml/2006/main">
+              <a:graphicData uri="http://schemas.openxmlformats.org/drawingml/2006/picture">
+                <pic:pic xmlns:pic="http://schemas.openxmlformats.org/drawingml/2006/picture">
+                  <pic:nvPicPr>
+                    <pic:cNvPr id="17" name="Picture 17" descr="Graphical user interface, text, application, email&#10;&#10;Description automatically generated"/>
+                    <pic:cNvPicPr/>
+                  </pic:nvPicPr>
+                  <pic:blipFill>
+                    <a:blip r:embed="rId20"/>
+                    <a:stretch>
+                      <a:fillRect/>
+                    </a:stretch>
+                  </pic:blipFill>
+                  <pic:spPr>
+                    <a:xfrm>
+                      <a:off x="0" y="0"/>
+                      <a:ext cx="5760720" cy="2792095"/>
+                    </a:xfrm>
+                    <a:prstGeom prst="rect">
+                      <a:avLst/>
+                    </a:prstGeom>
+                  </pic:spPr>
+                </pic:pic>
+              </a:graphicData>
+            </a:graphic>
+          </wp:inline>
+        </w:drawing>
+      </w:r>
+    </w:p>
+    <w:p>
+      <w:pPr>
+        <w:rPr>
+          <w:lang w:val="en-GB"/>
+        </w:rPr>
+      </w:pPr>
+    </w:p>
+    <w:p>
+      <w:pPr>
+        <w:rPr>
+          <w:lang w:val="en-GB"/>
+        </w:rPr>
+      </w:pPr>
+    </w:p>
+    <w:p>
+      <w:pPr>
+        <w:rPr>
+          <w:lang w:val="en-GB"/>
+        </w:rPr>
+      </w:pPr>
+    </w:p>
+    <w:p>
+      <w:pPr>
+        <w:rPr>
+          <w:lang w:val="en-GB"/>
+        </w:rPr>
+      </w:pPr>
+    </w:p>
+    <w:p>
+      <w:pPr>
+        <w:rPr>
+          <w:noProof/>
+          <w:lang w:val="en-US" w:eastAsia="de-DE"/>
+        </w:rPr>
+      </w:pPr>
+    </w:p>
     <w:sectPr>
-      <w:headerReference w:type="default" r:id="rId20"/>
-      <w:footerReference w:type="default" r:id="rId21"/>
+      <w:headerReference w:type="default" r:id="rId21"/>
+      <w:footerReference w:type="default" r:id="rId22"/>
       <w:pgSz w:w="11906" w:h="16838"/>
       <w:pgMar w:top="1417" w:right="1417" w:bottom="1134" w:left="1417" w:header="708" w:footer="708" w:gutter="0"/>
       <w:cols w:space="708"/>
@@ -3823,7 +4139,7 @@
 </file>
 
 <file path=word/endnotes.xml><?xml version="1.0" encoding="utf-8"?>
-<w:endnotes xmlns:wpc="http://schemas.microsoft.com/office/word/2010/wordprocessingCanvas" xmlns:cx="http://schemas.microsoft.com/office/drawing/2014/chartex" xmlns:cx1="http://schemas.microsoft.com/office/drawing/2015/9/8/chartex" xmlns:mc="http://schemas.openxmlformats.org/markup-compatibility/2006" xmlns:o="urn:schemas-microsoft-com:office:office" xmlns:r="http://schemas.openxmlformats.org/officeDocument/2006/relationships" xmlns:m="http://schemas.openxmlformats.org/officeDocument/2006/math" xmlns:v="urn:schemas-microsoft-com:vml" xmlns:wp14="http://schemas.microsoft.com/office/word/2010/wordprocessingDrawing" xmlns:wp="http://schemas.openxmlformats.org/drawingml/2006/wordprocessingDrawing" xmlns:w10="urn:schemas-microsoft-com:office:word" xmlns:w="http://schemas.openxmlformats.org/wordprocessingml/2006/main" xmlns:w14="http://schemas.microsoft.com/office/word/2010/wordml" xmlns:w15="http://schemas.microsoft.com/office/word/2012/wordml" xmlns:w16se="http://schemas.microsoft.com/office/word/2015/wordml/symex" xmlns:wpg="http://schemas.microsoft.com/office/word/2010/wordprocessingGroup" xmlns:wpi="http://schemas.microsoft.com/office/word/2010/wordprocessingInk" xmlns:wne="http://schemas.microsoft.com/office/word/2006/wordml" xmlns:wps="http://schemas.microsoft.com/office/word/2010/wordprocessingShape" mc:Ignorable="w14 w15 w16se wp14">
+<w:endnotes xmlns:wpc="http://schemas.microsoft.com/office/word/2010/wordprocessingCanvas" xmlns:cx="http://schemas.microsoft.com/office/drawing/2014/chartex" xmlns:cx1="http://schemas.microsoft.com/office/drawing/2015/9/8/chartex" xmlns:cx2="http://schemas.microsoft.com/office/drawing/2015/10/21/chartex" xmlns:cx3="http://schemas.microsoft.com/office/drawing/2016/5/9/chartex" xmlns:cx4="http://schemas.microsoft.com/office/drawing/2016/5/10/chartex" xmlns:cx5="http://schemas.microsoft.com/office/drawing/2016/5/11/chartex" xmlns:cx6="http://schemas.microsoft.com/office/drawing/2016/5/12/chartex" xmlns:cx7="http://schemas.microsoft.com/office/drawing/2016/5/13/chartex" xmlns:cx8="http://schemas.microsoft.com/office/drawing/2016/5/14/chartex" xmlns:mc="http://schemas.openxmlformats.org/markup-compatibility/2006" xmlns:aink="http://schemas.microsoft.com/office/drawing/2016/ink" xmlns:am3d="http://schemas.microsoft.com/office/drawing/2017/model3d" xmlns:o="urn:schemas-microsoft-com:office:office" xmlns:oel="http://schemas.microsoft.com/office/2019/extlst" xmlns:r="http://schemas.openxmlformats.org/officeDocument/2006/relationships" xmlns:m="http://schemas.openxmlformats.org/officeDocument/2006/math" xmlns:v="urn:schemas-microsoft-com:vml" xmlns:wp14="http://schemas.microsoft.com/office/word/2010/wordprocessingDrawing" xmlns:wp="http://schemas.openxmlformats.org/drawingml/2006/wordprocessingDrawing" xmlns:w10="urn:schemas-microsoft-com:office:word" xmlns:w="http://schemas.openxmlformats.org/wordprocessingml/2006/main" xmlns:w14="http://schemas.microsoft.com/office/word/2010/wordml" xmlns:w15="http://schemas.microsoft.com/office/word/2012/wordml" xmlns:w16cex="http://schemas.microsoft.com/office/word/2018/wordml/cex" xmlns:w16cid="http://schemas.microsoft.com/office/word/2016/wordml/cid" xmlns:w16="http://schemas.microsoft.com/office/word/2018/wordml" xmlns:w16sdtdh="http://schemas.microsoft.com/office/word/2020/wordml/sdtdatahash" xmlns:w16se="http://schemas.microsoft.com/office/word/2015/wordml/symex" xmlns:wpg="http://schemas.microsoft.com/office/word/2010/wordprocessingGroup" xmlns:wpi="http://schemas.microsoft.com/office/word/2010/wordprocessingInk" xmlns:wne="http://schemas.microsoft.com/office/word/2006/wordml" xmlns:wps="http://schemas.microsoft.com/office/word/2010/wordprocessingShape" mc:Ignorable="w14 w15 w16se w16cid w16 w16cex w16sdtdh wp14">
   <w:endnote w:type="separator" w:id="-1">
     <w:p>
       <w:pPr>
@@ -3848,7 +4164,7 @@
 </file>
 
 <file path=word/footer1.xml><?xml version="1.0" encoding="utf-8"?>
-<w:ftr xmlns:wpc="http://schemas.microsoft.com/office/word/2010/wordprocessingCanvas" xmlns:cx="http://schemas.microsoft.com/office/drawing/2014/chartex" xmlns:cx1="http://schemas.microsoft.com/office/drawing/2015/9/8/chartex" xmlns:mc="http://schemas.openxmlformats.org/markup-compatibility/2006" xmlns:o="urn:schemas-microsoft-com:office:office" xmlns:r="http://schemas.openxmlformats.org/officeDocument/2006/relationships" xmlns:m="http://schemas.openxmlformats.org/officeDocument/2006/math" xmlns:v="urn:schemas-microsoft-com:vml" xmlns:wp14="http://schemas.microsoft.com/office/word/2010/wordprocessingDrawing" xmlns:wp="http://schemas.openxmlformats.org/drawingml/2006/wordprocessingDrawing" xmlns:w10="urn:schemas-microsoft-com:office:word" xmlns:w="http://schemas.openxmlformats.org/wordprocessingml/2006/main" xmlns:w14="http://schemas.microsoft.com/office/word/2010/wordml" xmlns:w15="http://schemas.microsoft.com/office/word/2012/wordml" xmlns:w16se="http://schemas.microsoft.com/office/word/2015/wordml/symex" xmlns:wpg="http://schemas.microsoft.com/office/word/2010/wordprocessingGroup" xmlns:wpi="http://schemas.microsoft.com/office/word/2010/wordprocessingInk" xmlns:wne="http://schemas.microsoft.com/office/word/2006/wordml" xmlns:wps="http://schemas.microsoft.com/office/word/2010/wordprocessingShape" mc:Ignorable="w14 w15 w16se wp14">
+<w:ftr xmlns:wpc="http://schemas.microsoft.com/office/word/2010/wordprocessingCanvas" xmlns:cx="http://schemas.microsoft.com/office/drawing/2014/chartex" xmlns:cx1="http://schemas.microsoft.com/office/drawing/2015/9/8/chartex" xmlns:cx2="http://schemas.microsoft.com/office/drawing/2015/10/21/chartex" xmlns:cx3="http://schemas.microsoft.com/office/drawing/2016/5/9/chartex" xmlns:cx4="http://schemas.microsoft.com/office/drawing/2016/5/10/chartex" xmlns:cx5="http://schemas.microsoft.com/office/drawing/2016/5/11/chartex" xmlns:cx6="http://schemas.microsoft.com/office/drawing/2016/5/12/chartex" xmlns:cx7="http://schemas.microsoft.com/office/drawing/2016/5/13/chartex" xmlns:cx8="http://schemas.microsoft.com/office/drawing/2016/5/14/chartex" xmlns:mc="http://schemas.openxmlformats.org/markup-compatibility/2006" xmlns:aink="http://schemas.microsoft.com/office/drawing/2016/ink" xmlns:am3d="http://schemas.microsoft.com/office/drawing/2017/model3d" xmlns:o="urn:schemas-microsoft-com:office:office" xmlns:oel="http://schemas.microsoft.com/office/2019/extlst" xmlns:r="http://schemas.openxmlformats.org/officeDocument/2006/relationships" xmlns:m="http://schemas.openxmlformats.org/officeDocument/2006/math" xmlns:v="urn:schemas-microsoft-com:vml" xmlns:wp14="http://schemas.microsoft.com/office/word/2010/wordprocessingDrawing" xmlns:wp="http://schemas.openxmlformats.org/drawingml/2006/wordprocessingDrawing" xmlns:w10="urn:schemas-microsoft-com:office:word" xmlns:w="http://schemas.openxmlformats.org/wordprocessingml/2006/main" xmlns:w14="http://schemas.microsoft.com/office/word/2010/wordml" xmlns:w15="http://schemas.microsoft.com/office/word/2012/wordml" xmlns:w16cex="http://schemas.microsoft.com/office/word/2018/wordml/cex" xmlns:w16cid="http://schemas.microsoft.com/office/word/2016/wordml/cid" xmlns:w16="http://schemas.microsoft.com/office/word/2018/wordml" xmlns:w16sdtdh="http://schemas.microsoft.com/office/word/2020/wordml/sdtdatahash" xmlns:w16se="http://schemas.microsoft.com/office/word/2015/wordml/symex" xmlns:wpg="http://schemas.microsoft.com/office/word/2010/wordprocessingGroup" xmlns:wpi="http://schemas.microsoft.com/office/word/2010/wordprocessingInk" xmlns:wne="http://schemas.microsoft.com/office/word/2006/wordml" xmlns:wps="http://schemas.microsoft.com/office/word/2010/wordprocessingShape" mc:Ignorable="w14 w15 w16se w16cid w16 w16cex w16sdtdh wp14">
   <w:sdt>
     <w:sdtPr>
       <w:id w:val="1329635741"/>
@@ -3857,11 +4173,10 @@
         <w:docPartUnique/>
       </w:docPartObj>
     </w:sdtPr>
-    <w:sdtEndPr/>
     <w:sdtContent>
       <w:p>
         <w:pPr>
-          <w:pStyle w:val="Fuzeile"/>
+          <w:pStyle w:val="Footer"/>
           <w:jc w:val="right"/>
         </w:pPr>
         <w:r>
@@ -3887,14 +4202,14 @@
   </w:sdt>
   <w:p>
     <w:pPr>
-      <w:pStyle w:val="Fuzeile"/>
+      <w:pStyle w:val="Footer"/>
     </w:pPr>
   </w:p>
 </w:ftr>
 </file>
 
 <file path=word/footnotes.xml><?xml version="1.0" encoding="utf-8"?>
-<w:footnotes xmlns:wpc="http://schemas.microsoft.com/office/word/2010/wordprocessingCanvas" xmlns:cx="http://schemas.microsoft.com/office/drawing/2014/chartex" xmlns:cx1="http://schemas.microsoft.com/office/drawing/2015/9/8/chartex" xmlns:mc="http://schemas.openxmlformats.org/markup-compatibility/2006" xmlns:o="urn:schemas-microsoft-com:office:office" xmlns:r="http://schemas.openxmlformats.org/officeDocument/2006/relationships" xmlns:m="http://schemas.openxmlformats.org/officeDocument/2006/math" xmlns:v="urn:schemas-microsoft-com:vml" xmlns:wp14="http://schemas.microsoft.com/office/word/2010/wordprocessingDrawing" xmlns:wp="http://schemas.openxmlformats.org/drawingml/2006/wordprocessingDrawing" xmlns:w10="urn:schemas-microsoft-com:office:word" xmlns:w="http://schemas.openxmlformats.org/wordprocessingml/2006/main" xmlns:w14="http://schemas.microsoft.com/office/word/2010/wordml" xmlns:w15="http://schemas.microsoft.com/office/word/2012/wordml" xmlns:w16se="http://schemas.microsoft.com/office/word/2015/wordml/symex" xmlns:wpg="http://schemas.microsoft.com/office/word/2010/wordprocessingGroup" xmlns:wpi="http://schemas.microsoft.com/office/word/2010/wordprocessingInk" xmlns:wne="http://schemas.microsoft.com/office/word/2006/wordml" xmlns:wps="http://schemas.microsoft.com/office/word/2010/wordprocessingShape" mc:Ignorable="w14 w15 w16se wp14">
+<w:footnotes xmlns:wpc="http://schemas.microsoft.com/office/word/2010/wordprocessingCanvas" xmlns:cx="http://schemas.microsoft.com/office/drawing/2014/chartex" xmlns:cx1="http://schemas.microsoft.com/office/drawing/2015/9/8/chartex" xmlns:cx2="http://schemas.microsoft.com/office/drawing/2015/10/21/chartex" xmlns:cx3="http://schemas.microsoft.com/office/drawing/2016/5/9/chartex" xmlns:cx4="http://schemas.microsoft.com/office/drawing/2016/5/10/chartex" xmlns:cx5="http://schemas.microsoft.com/office/drawing/2016/5/11/chartex" xmlns:cx6="http://schemas.microsoft.com/office/drawing/2016/5/12/chartex" xmlns:cx7="http://schemas.microsoft.com/office/drawing/2016/5/13/chartex" xmlns:cx8="http://schemas.microsoft.com/office/drawing/2016/5/14/chartex" xmlns:mc="http://schemas.openxmlformats.org/markup-compatibility/2006" xmlns:aink="http://schemas.microsoft.com/office/drawing/2016/ink" xmlns:am3d="http://schemas.microsoft.com/office/drawing/2017/model3d" xmlns:o="urn:schemas-microsoft-com:office:office" xmlns:oel="http://schemas.microsoft.com/office/2019/extlst" xmlns:r="http://schemas.openxmlformats.org/officeDocument/2006/relationships" xmlns:m="http://schemas.openxmlformats.org/officeDocument/2006/math" xmlns:v="urn:schemas-microsoft-com:vml" xmlns:wp14="http://schemas.microsoft.com/office/word/2010/wordprocessingDrawing" xmlns:wp="http://schemas.openxmlformats.org/drawingml/2006/wordprocessingDrawing" xmlns:w10="urn:schemas-microsoft-com:office:word" xmlns:w="http://schemas.openxmlformats.org/wordprocessingml/2006/main" xmlns:w14="http://schemas.microsoft.com/office/word/2010/wordml" xmlns:w15="http://schemas.microsoft.com/office/word/2012/wordml" xmlns:w16cex="http://schemas.microsoft.com/office/word/2018/wordml/cex" xmlns:w16cid="http://schemas.microsoft.com/office/word/2016/wordml/cid" xmlns:w16="http://schemas.microsoft.com/office/word/2018/wordml" xmlns:w16sdtdh="http://schemas.microsoft.com/office/word/2020/wordml/sdtdatahash" xmlns:w16se="http://schemas.microsoft.com/office/word/2015/wordml/symex" xmlns:wpg="http://schemas.microsoft.com/office/word/2010/wordprocessingGroup" xmlns:wpi="http://schemas.microsoft.com/office/word/2010/wordprocessingInk" xmlns:wne="http://schemas.microsoft.com/office/word/2006/wordml" xmlns:wps="http://schemas.microsoft.com/office/word/2010/wordprocessingShape" mc:Ignorable="w14 w15 w16se w16cid w16 w16cex w16sdtdh wp14">
   <w:footnote w:type="separator" w:id="-1">
     <w:p>
       <w:pPr>
@@ -3919,10 +4234,10 @@
 </file>
 
 <file path=word/header1.xml><?xml version="1.0" encoding="utf-8"?>
-<w:hdr xmlns:wpc="http://schemas.microsoft.com/office/word/2010/wordprocessingCanvas" xmlns:cx="http://schemas.microsoft.com/office/drawing/2014/chartex" xmlns:cx1="http://schemas.microsoft.com/office/drawing/2015/9/8/chartex" xmlns:mc="http://schemas.openxmlformats.org/markup-compatibility/2006" xmlns:o="urn:schemas-microsoft-com:office:office" xmlns:r="http://schemas.openxmlformats.org/officeDocument/2006/relationships" xmlns:m="http://schemas.openxmlformats.org/officeDocument/2006/math" xmlns:v="urn:schemas-microsoft-com:vml" xmlns:wp14="http://schemas.microsoft.com/office/word/2010/wordprocessingDrawing" xmlns:wp="http://schemas.openxmlformats.org/drawingml/2006/wordprocessingDrawing" xmlns:w10="urn:schemas-microsoft-com:office:word" xmlns:w="http://schemas.openxmlformats.org/wordprocessingml/2006/main" xmlns:w14="http://schemas.microsoft.com/office/word/2010/wordml" xmlns:w15="http://schemas.microsoft.com/office/word/2012/wordml" xmlns:w16se="http://schemas.microsoft.com/office/word/2015/wordml/symex" xmlns:wpg="http://schemas.microsoft.com/office/word/2010/wordprocessingGroup" xmlns:wpi="http://schemas.microsoft.com/office/word/2010/wordprocessingInk" xmlns:wne="http://schemas.microsoft.com/office/word/2006/wordml" xmlns:wps="http://schemas.microsoft.com/office/word/2010/wordprocessingShape" mc:Ignorable="w14 w15 w16se wp14">
+<w:hdr xmlns:wpc="http://schemas.microsoft.com/office/word/2010/wordprocessingCanvas" xmlns:cx="http://schemas.microsoft.com/office/drawing/2014/chartex" xmlns:cx1="http://schemas.microsoft.com/office/drawing/2015/9/8/chartex" xmlns:cx2="http://schemas.microsoft.com/office/drawing/2015/10/21/chartex" xmlns:cx3="http://schemas.microsoft.com/office/drawing/2016/5/9/chartex" xmlns:cx4="http://schemas.microsoft.com/office/drawing/2016/5/10/chartex" xmlns:cx5="http://schemas.microsoft.com/office/drawing/2016/5/11/chartex" xmlns:cx6="http://schemas.microsoft.com/office/drawing/2016/5/12/chartex" xmlns:cx7="http://schemas.microsoft.com/office/drawing/2016/5/13/chartex" xmlns:cx8="http://schemas.microsoft.com/office/drawing/2016/5/14/chartex" xmlns:mc="http://schemas.openxmlformats.org/markup-compatibility/2006" xmlns:aink="http://schemas.microsoft.com/office/drawing/2016/ink" xmlns:am3d="http://schemas.microsoft.com/office/drawing/2017/model3d" xmlns:o="urn:schemas-microsoft-com:office:office" xmlns:oel="http://schemas.microsoft.com/office/2019/extlst" xmlns:r="http://schemas.openxmlformats.org/officeDocument/2006/relationships" xmlns:m="http://schemas.openxmlformats.org/officeDocument/2006/math" xmlns:v="urn:schemas-microsoft-com:vml" xmlns:wp14="http://schemas.microsoft.com/office/word/2010/wordprocessingDrawing" xmlns:wp="http://schemas.openxmlformats.org/drawingml/2006/wordprocessingDrawing" xmlns:w10="urn:schemas-microsoft-com:office:word" xmlns:w="http://schemas.openxmlformats.org/wordprocessingml/2006/main" xmlns:w14="http://schemas.microsoft.com/office/word/2010/wordml" xmlns:w15="http://schemas.microsoft.com/office/word/2012/wordml" xmlns:w16cex="http://schemas.microsoft.com/office/word/2018/wordml/cex" xmlns:w16cid="http://schemas.microsoft.com/office/word/2016/wordml/cid" xmlns:w16="http://schemas.microsoft.com/office/word/2018/wordml" xmlns:w16sdtdh="http://schemas.microsoft.com/office/word/2020/wordml/sdtdatahash" xmlns:w16se="http://schemas.microsoft.com/office/word/2015/wordml/symex" xmlns:wpg="http://schemas.microsoft.com/office/word/2010/wordprocessingGroup" xmlns:wpi="http://schemas.microsoft.com/office/word/2010/wordprocessingInk" xmlns:wne="http://schemas.microsoft.com/office/word/2006/wordml" xmlns:wps="http://schemas.microsoft.com/office/word/2010/wordprocessingShape" mc:Ignorable="w14 w15 w16se w16cid w16 w16cex w16sdtdh wp14">
   <w:p>
     <w:pPr>
-      <w:pStyle w:val="Kopfzeile"/>
+      <w:pStyle w:val="Header"/>
       <w:jc w:val="right"/>
       <w:rPr>
         <w:color w:val="0C468B"/>
@@ -3931,7 +4246,7 @@
   </w:p>
   <w:p>
     <w:pPr>
-      <w:pStyle w:val="Kopfzeile"/>
+      <w:pStyle w:val="Header"/>
       <w:tabs>
         <w:tab w:val="clear" w:pos="4536"/>
         <w:tab w:val="center" w:pos="4230"/>
@@ -3991,7 +4306,7 @@
   </w:p>
   <w:p>
     <w:pPr>
-      <w:pStyle w:val="Kopfzeile"/>
+      <w:pStyle w:val="Header"/>
       <w:rPr>
         <w:lang w:val="en-US"/>
       </w:rPr>
@@ -4001,7 +4316,7 @@
 </file>
 
 <file path=word/numbering.xml><?xml version="1.0" encoding="utf-8"?>
-<w:numbering xmlns:wpc="http://schemas.microsoft.com/office/word/2010/wordprocessingCanvas" xmlns:cx="http://schemas.microsoft.com/office/drawing/2014/chartex" xmlns:cx1="http://schemas.microsoft.com/office/drawing/2015/9/8/chartex" xmlns:mc="http://schemas.openxmlformats.org/markup-compatibility/2006" xmlns:o="urn:schemas-microsoft-com:office:office" xmlns:r="http://schemas.openxmlformats.org/officeDocument/2006/relationships" xmlns:m="http://schemas.openxmlformats.org/officeDocument/2006/math" xmlns:v="urn:schemas-microsoft-com:vml" xmlns:wp14="http://schemas.microsoft.com/office/word/2010/wordprocessingDrawing" xmlns:wp="http://schemas.openxmlformats.org/drawingml/2006/wordprocessingDrawing" xmlns:w10="urn:schemas-microsoft-com:office:word" xmlns:w="http://schemas.openxmlformats.org/wordprocessingml/2006/main" xmlns:w14="http://schemas.microsoft.com/office/word/2010/wordml" xmlns:w15="http://schemas.microsoft.com/office/word/2012/wordml" xmlns:w16se="http://schemas.microsoft.com/office/word/2015/wordml/symex" xmlns:wpg="http://schemas.microsoft.com/office/word/2010/wordprocessingGroup" xmlns:wpi="http://schemas.microsoft.com/office/word/2010/wordprocessingInk" xmlns:wne="http://schemas.microsoft.com/office/word/2006/wordml" xmlns:wps="http://schemas.microsoft.com/office/word/2010/wordprocessingShape" mc:Ignorable="w14 w15 w16se wp14">
+<w:numbering xmlns:wpc="http://schemas.microsoft.com/office/word/2010/wordprocessingCanvas" xmlns:cx="http://schemas.microsoft.com/office/drawing/2014/chartex" xmlns:cx1="http://schemas.microsoft.com/office/drawing/2015/9/8/chartex" xmlns:cx2="http://schemas.microsoft.com/office/drawing/2015/10/21/chartex" xmlns:cx3="http://schemas.microsoft.com/office/drawing/2016/5/9/chartex" xmlns:cx4="http://schemas.microsoft.com/office/drawing/2016/5/10/chartex" xmlns:cx5="http://schemas.microsoft.com/office/drawing/2016/5/11/chartex" xmlns:cx6="http://schemas.microsoft.com/office/drawing/2016/5/12/chartex" xmlns:cx7="http://schemas.microsoft.com/office/drawing/2016/5/13/chartex" xmlns:cx8="http://schemas.microsoft.com/office/drawing/2016/5/14/chartex" xmlns:mc="http://schemas.openxmlformats.org/markup-compatibility/2006" xmlns:aink="http://schemas.microsoft.com/office/drawing/2016/ink" xmlns:am3d="http://schemas.microsoft.com/office/drawing/2017/model3d" xmlns:o="urn:schemas-microsoft-com:office:office" xmlns:oel="http://schemas.microsoft.com/office/2019/extlst" xmlns:r="http://schemas.openxmlformats.org/officeDocument/2006/relationships" xmlns:m="http://schemas.openxmlformats.org/officeDocument/2006/math" xmlns:v="urn:schemas-microsoft-com:vml" xmlns:wp14="http://schemas.microsoft.com/office/word/2010/wordprocessingDrawing" xmlns:wp="http://schemas.openxmlformats.org/drawingml/2006/wordprocessingDrawing" xmlns:w10="urn:schemas-microsoft-com:office:word" xmlns:w="http://schemas.openxmlformats.org/wordprocessingml/2006/main" xmlns:w14="http://schemas.microsoft.com/office/word/2010/wordml" xmlns:w15="http://schemas.microsoft.com/office/word/2012/wordml" xmlns:w16cex="http://schemas.microsoft.com/office/word/2018/wordml/cex" xmlns:w16cid="http://schemas.microsoft.com/office/word/2016/wordml/cid" xmlns:w16="http://schemas.microsoft.com/office/word/2018/wordml" xmlns:w16sdtdh="http://schemas.microsoft.com/office/word/2020/wordml/sdtdatahash" xmlns:w16se="http://schemas.microsoft.com/office/word/2015/wordml/symex" xmlns:wpg="http://schemas.microsoft.com/office/word/2010/wordprocessingGroup" xmlns:wpi="http://schemas.microsoft.com/office/word/2010/wordprocessingInk" xmlns:wne="http://schemas.microsoft.com/office/word/2006/wordml" xmlns:wps="http://schemas.microsoft.com/office/word/2010/wordprocessingShape" mc:Ignorable="w14 w15 w16se w16cid w16 w16cex w16sdtdh wp14">
   <w:abstractNum w:abstractNumId="0" w15:restartNumberingAfterBreak="0">
     <w:nsid w:val="04F313AF"/>
     <w:multiLevelType w:val="hybridMultilevel"/>
@@ -4586,6 +4901,95 @@
     </w:lvl>
   </w:abstractNum>
   <w:abstractNum w:abstractNumId="6" w15:restartNumberingAfterBreak="0">
+    <w:nsid w:val="786F0AFD"/>
+    <w:multiLevelType w:val="hybridMultilevel"/>
+    <w:tmpl w:val="225C9E74"/>
+    <w:lvl w:ilvl="0" w:tplc="2000000F">
+      <w:start w:val="1"/>
+      <w:numFmt w:val="decimal"/>
+      <w:lvlText w:val="%1."/>
+      <w:lvlJc w:val="left"/>
+      <w:pPr>
+        <w:ind w:left="720" w:hanging="360"/>
+      </w:pPr>
+      <w:rPr>
+        <w:rFonts w:hint="default"/>
+      </w:rPr>
+    </w:lvl>
+    <w:lvl w:ilvl="1" w:tplc="20000019" w:tentative="1">
+      <w:start w:val="1"/>
+      <w:numFmt w:val="lowerLetter"/>
+      <w:lvlText w:val="%2."/>
+      <w:lvlJc w:val="left"/>
+      <w:pPr>
+        <w:ind w:left="1440" w:hanging="360"/>
+      </w:pPr>
+    </w:lvl>
+    <w:lvl w:ilvl="2" w:tplc="2000001B" w:tentative="1">
+      <w:start w:val="1"/>
+      <w:numFmt w:val="lowerRoman"/>
+      <w:lvlText w:val="%3."/>
+      <w:lvlJc w:val="right"/>
+      <w:pPr>
+        <w:ind w:left="2160" w:hanging="180"/>
+      </w:pPr>
+    </w:lvl>
+    <w:lvl w:ilvl="3" w:tplc="2000000F" w:tentative="1">
+      <w:start w:val="1"/>
+      <w:numFmt w:val="decimal"/>
+      <w:lvlText w:val="%4."/>
+      <w:lvlJc w:val="left"/>
+      <w:pPr>
+        <w:ind w:left="2880" w:hanging="360"/>
+      </w:pPr>
+    </w:lvl>
+    <w:lvl w:ilvl="4" w:tplc="20000019" w:tentative="1">
+      <w:start w:val="1"/>
+      <w:numFmt w:val="lowerLetter"/>
+      <w:lvlText w:val="%5."/>
+      <w:lvlJc w:val="left"/>
+      <w:pPr>
+        <w:ind w:left="3600" w:hanging="360"/>
+      </w:pPr>
+    </w:lvl>
+    <w:lvl w:ilvl="5" w:tplc="2000001B" w:tentative="1">
+      <w:start w:val="1"/>
+      <w:numFmt w:val="lowerRoman"/>
+      <w:lvlText w:val="%6."/>
+      <w:lvlJc w:val="right"/>
+      <w:pPr>
+        <w:ind w:left="4320" w:hanging="180"/>
+      </w:pPr>
+    </w:lvl>
+    <w:lvl w:ilvl="6" w:tplc="2000000F" w:tentative="1">
+      <w:start w:val="1"/>
+      <w:numFmt w:val="decimal"/>
+      <w:lvlText w:val="%7."/>
+      <w:lvlJc w:val="left"/>
+      <w:pPr>
+        <w:ind w:left="5040" w:hanging="360"/>
+      </w:pPr>
+    </w:lvl>
+    <w:lvl w:ilvl="7" w:tplc="20000019" w:tentative="1">
+      <w:start w:val="1"/>
+      <w:numFmt w:val="lowerLetter"/>
+      <w:lvlText w:val="%8."/>
+      <w:lvlJc w:val="left"/>
+      <w:pPr>
+        <w:ind w:left="5760" w:hanging="360"/>
+      </w:pPr>
+    </w:lvl>
+    <w:lvl w:ilvl="8" w:tplc="2000001B" w:tentative="1">
+      <w:start w:val="1"/>
+      <w:numFmt w:val="lowerRoman"/>
+      <w:lvlText w:val="%9."/>
+      <w:lvlJc w:val="right"/>
+      <w:pPr>
+        <w:ind w:left="6480" w:hanging="180"/>
+      </w:pPr>
+    </w:lvl>
+  </w:abstractNum>
+  <w:abstractNum w:abstractNumId="7" w15:restartNumberingAfterBreak="0">
     <w:nsid w:val="78DF63E1"/>
     <w:multiLevelType w:val="hybridMultilevel"/>
     <w:tmpl w:val="E3D40018"/>
@@ -4671,32 +5075,35 @@
       </w:pPr>
     </w:lvl>
   </w:abstractNum>
-  <w:num w:numId="1">
+  <w:num w:numId="1" w16cid:durableId="1786920089">
     <w:abstractNumId w:val="4"/>
   </w:num>
-  <w:num w:numId="2">
+  <w:num w:numId="2" w16cid:durableId="289364583">
     <w:abstractNumId w:val="1"/>
   </w:num>
-  <w:num w:numId="3">
+  <w:num w:numId="3" w16cid:durableId="1095244047">
     <w:abstractNumId w:val="3"/>
   </w:num>
-  <w:num w:numId="4">
+  <w:num w:numId="4" w16cid:durableId="1509445030">
     <w:abstractNumId w:val="0"/>
   </w:num>
-  <w:num w:numId="5">
-    <w:abstractNumId w:val="6"/>
+  <w:num w:numId="5" w16cid:durableId="347950032">
+    <w:abstractNumId w:val="7"/>
   </w:num>
-  <w:num w:numId="6">
+  <w:num w:numId="6" w16cid:durableId="594705499">
     <w:abstractNumId w:val="2"/>
   </w:num>
-  <w:num w:numId="7">
+  <w:num w:numId="7" w16cid:durableId="1007908322">
     <w:abstractNumId w:val="5"/>
+  </w:num>
+  <w:num w:numId="8" w16cid:durableId="716395929">
+    <w:abstractNumId w:val="6"/>
   </w:num>
 </w:numbering>
 </file>
 
 <file path=word/styles.xml><?xml version="1.0" encoding="utf-8"?>
-<w:styles xmlns:mc="http://schemas.openxmlformats.org/markup-compatibility/2006" xmlns:r="http://schemas.openxmlformats.org/officeDocument/2006/relationships" xmlns:w="http://schemas.openxmlformats.org/wordprocessingml/2006/main" xmlns:w14="http://schemas.microsoft.com/office/word/2010/wordml" xmlns:w15="http://schemas.microsoft.com/office/word/2012/wordml" xmlns:w16se="http://schemas.microsoft.com/office/word/2015/wordml/symex" mc:Ignorable="w14 w15 w16se">
+<w:styles xmlns:mc="http://schemas.openxmlformats.org/markup-compatibility/2006" xmlns:r="http://schemas.openxmlformats.org/officeDocument/2006/relationships" xmlns:w="http://schemas.openxmlformats.org/wordprocessingml/2006/main" xmlns:w14="http://schemas.microsoft.com/office/word/2010/wordml" xmlns:w15="http://schemas.microsoft.com/office/word/2012/wordml" xmlns:w16cex="http://schemas.microsoft.com/office/word/2018/wordml/cex" xmlns:w16cid="http://schemas.microsoft.com/office/word/2016/wordml/cid" xmlns:w16="http://schemas.microsoft.com/office/word/2018/wordml" xmlns:w16sdtdh="http://schemas.microsoft.com/office/word/2020/wordml/sdtdatahash" xmlns:w16se="http://schemas.microsoft.com/office/word/2015/wordml/symex" mc:Ignorable="w14 w15 w16se w16cid w16 w16cex w16sdtdh">
   <w:docDefaults>
     <w:rPrDefault>
       <w:rPr>
@@ -4712,7 +5119,7 @@
       </w:pPr>
     </w:pPrDefault>
   </w:docDefaults>
-  <w:latentStyles w:defLockedState="0" w:defUIPriority="99" w:defSemiHidden="0" w:defUnhideWhenUsed="0" w:defQFormat="0" w:count="371">
+  <w:latentStyles w:defLockedState="0" w:defUIPriority="99" w:defSemiHidden="0" w:defUnhideWhenUsed="0" w:defQFormat="0" w:count="376">
     <w:lsdException w:name="Normal" w:uiPriority="0" w:qFormat="1"/>
     <w:lsdException w:name="heading 1" w:uiPriority="9" w:qFormat="1"/>
     <w:lsdException w:name="heading 2" w:semiHidden="1" w:uiPriority="9" w:unhideWhenUsed="1" w:qFormat="1"/>
@@ -4818,7 +5225,6 @@
     <w:lsdException w:name="HTML Sample" w:semiHidden="1" w:unhideWhenUsed="1"/>
     <w:lsdException w:name="HTML Typewriter" w:semiHidden="1" w:unhideWhenUsed="1"/>
     <w:lsdException w:name="HTML Variable" w:semiHidden="1" w:unhideWhenUsed="1"/>
-    <w:lsdException w:name="Normal Table" w:semiHidden="1" w:unhideWhenUsed="1"/>
     <w:lsdException w:name="annotation subject" w:semiHidden="1" w:unhideWhenUsed="1"/>
     <w:lsdException w:name="No List" w:semiHidden="1" w:unhideWhenUsed="1"/>
     <w:lsdException w:name="Outline List 1" w:semiHidden="1" w:unhideWhenUsed="1"/>
@@ -4861,11 +5267,8 @@
     <w:lsdException w:name="Table Contemporary" w:semiHidden="1" w:unhideWhenUsed="1"/>
     <w:lsdException w:name="Table Elegant" w:semiHidden="1" w:unhideWhenUsed="1"/>
     <w:lsdException w:name="Table Professional" w:semiHidden="1" w:unhideWhenUsed="1"/>
-    <w:lsdException w:name="Table Subtle 1" w:semiHidden="1" w:unhideWhenUsed="1"/>
     <w:lsdException w:name="Table Subtle 2" w:semiHidden="1" w:unhideWhenUsed="1"/>
     <w:lsdException w:name="Table Web 1" w:semiHidden="1" w:unhideWhenUsed="1"/>
-    <w:lsdException w:name="Table Web 2" w:semiHidden="1" w:unhideWhenUsed="1"/>
-    <w:lsdException w:name="Table Web 3" w:semiHidden="1" w:unhideWhenUsed="1"/>
     <w:lsdException w:name="Balloon Text" w:semiHidden="1" w:unhideWhenUsed="1"/>
     <w:lsdException w:name="Table Grid" w:uiPriority="39"/>
     <w:lsdException w:name="Table Theme" w:semiHidden="1" w:unhideWhenUsed="1"/>
@@ -5084,16 +5487,21 @@
     <w:lsdException w:name="List Table 5 Dark Accent 6" w:uiPriority="50"/>
     <w:lsdException w:name="List Table 6 Colorful Accent 6" w:uiPriority="51"/>
     <w:lsdException w:name="List Table 7 Colorful Accent 6" w:uiPriority="52"/>
+    <w:lsdException w:name="Mention" w:semiHidden="1" w:unhideWhenUsed="1"/>
+    <w:lsdException w:name="Smart Hyperlink" w:semiHidden="1" w:unhideWhenUsed="1"/>
+    <w:lsdException w:name="Hashtag" w:semiHidden="1" w:unhideWhenUsed="1"/>
+    <w:lsdException w:name="Unresolved Mention" w:semiHidden="1" w:unhideWhenUsed="1"/>
+    <w:lsdException w:name="Smart Link" w:semiHidden="1" w:unhideWhenUsed="1"/>
   </w:latentStyles>
-  <w:style w:type="paragraph" w:default="1" w:styleId="Standard">
+  <w:style w:type="paragraph" w:default="1" w:styleId="Normal">
     <w:name w:val="Normal"/>
     <w:qFormat/>
   </w:style>
-  <w:style w:type="paragraph" w:styleId="berschrift1">
+  <w:style w:type="paragraph" w:styleId="Heading1">
     <w:name w:val="heading 1"/>
-    <w:basedOn w:val="Standard"/>
-    <w:next w:val="Standard"/>
-    <w:link w:val="berschrift1Zchn"/>
+    <w:basedOn w:val="Normal"/>
+    <w:next w:val="Normal"/>
+    <w:link w:val="Heading1Char"/>
     <w:uiPriority w:val="9"/>
     <w:qFormat/>
     <w:rsid w:val="00F57F80"/>
@@ -5111,13 +5519,13 @@
       <w:lang w:val="en-GB"/>
     </w:rPr>
   </w:style>
-  <w:style w:type="character" w:default="1" w:styleId="Absatz-Standardschriftart">
+  <w:style w:type="character" w:default="1" w:styleId="DefaultParagraphFont">
     <w:name w:val="Default Paragraph Font"/>
     <w:uiPriority w:val="1"/>
     <w:semiHidden/>
     <w:unhideWhenUsed/>
   </w:style>
-  <w:style w:type="table" w:default="1" w:styleId="NormaleTabelle">
+  <w:style w:type="table" w:default="1" w:styleId="TableNormal">
     <w:name w:val="Normal Table"/>
     <w:uiPriority w:val="99"/>
     <w:semiHidden/>
@@ -5132,15 +5540,15 @@
       </w:tblCellMar>
     </w:tblPr>
   </w:style>
-  <w:style w:type="numbering" w:default="1" w:styleId="KeineListe">
+  <w:style w:type="numbering" w:default="1" w:styleId="NoList">
     <w:name w:val="No List"/>
     <w:uiPriority w:val="99"/>
     <w:semiHidden/>
     <w:unhideWhenUsed/>
   </w:style>
-  <w:style w:type="paragraph" w:styleId="Listenabsatz">
+  <w:style w:type="paragraph" w:styleId="ListParagraph">
     <w:name w:val="List Paragraph"/>
-    <w:basedOn w:val="Standard"/>
+    <w:basedOn w:val="Normal"/>
     <w:uiPriority w:val="34"/>
     <w:qFormat/>
     <w:rsid w:val="00A27C7B"/>
@@ -5149,10 +5557,10 @@
       <w:contextualSpacing/>
     </w:pPr>
   </w:style>
-  <w:style w:type="paragraph" w:styleId="Kopfzeile">
+  <w:style w:type="paragraph" w:styleId="Header">
     <w:name w:val="header"/>
-    <w:basedOn w:val="Standard"/>
-    <w:link w:val="KopfzeileZchn"/>
+    <w:basedOn w:val="Normal"/>
+    <w:link w:val="HeaderChar"/>
     <w:uiPriority w:val="99"/>
     <w:unhideWhenUsed/>
     <w:rsid w:val="00F57F80"/>
@@ -5164,17 +5572,17 @@
       <w:spacing w:after="0" w:line="240" w:lineRule="auto"/>
     </w:pPr>
   </w:style>
-  <w:style w:type="character" w:customStyle="1" w:styleId="KopfzeileZchn">
-    <w:name w:val="Kopfzeile Zchn"/>
-    <w:basedOn w:val="Absatz-Standardschriftart"/>
-    <w:link w:val="Kopfzeile"/>
+  <w:style w:type="character" w:customStyle="1" w:styleId="HeaderChar">
+    <w:name w:val="Header Char"/>
+    <w:basedOn w:val="DefaultParagraphFont"/>
+    <w:link w:val="Header"/>
     <w:uiPriority w:val="99"/>
     <w:rsid w:val="00F57F80"/>
   </w:style>
-  <w:style w:type="paragraph" w:styleId="Fuzeile">
+  <w:style w:type="paragraph" w:styleId="Footer">
     <w:name w:val="footer"/>
-    <w:basedOn w:val="Standard"/>
-    <w:link w:val="FuzeileZchn"/>
+    <w:basedOn w:val="Normal"/>
+    <w:link w:val="FooterChar"/>
     <w:uiPriority w:val="99"/>
     <w:unhideWhenUsed/>
     <w:rsid w:val="00F57F80"/>
@@ -5186,17 +5594,17 @@
       <w:spacing w:after="0" w:line="240" w:lineRule="auto"/>
     </w:pPr>
   </w:style>
-  <w:style w:type="character" w:customStyle="1" w:styleId="FuzeileZchn">
-    <w:name w:val="Fußzeile Zchn"/>
-    <w:basedOn w:val="Absatz-Standardschriftart"/>
-    <w:link w:val="Fuzeile"/>
+  <w:style w:type="character" w:customStyle="1" w:styleId="FooterChar">
+    <w:name w:val="Footer Char"/>
+    <w:basedOn w:val="DefaultParagraphFont"/>
+    <w:link w:val="Footer"/>
     <w:uiPriority w:val="99"/>
     <w:rsid w:val="00F57F80"/>
   </w:style>
-  <w:style w:type="character" w:customStyle="1" w:styleId="berschrift1Zchn">
-    <w:name w:val="Überschrift 1 Zchn"/>
-    <w:basedOn w:val="Absatz-Standardschriftart"/>
-    <w:link w:val="berschrift1"/>
+  <w:style w:type="character" w:customStyle="1" w:styleId="Heading1Char">
+    <w:name w:val="Heading 1 Char"/>
+    <w:basedOn w:val="DefaultParagraphFont"/>
+    <w:link w:val="Heading1"/>
     <w:uiPriority w:val="9"/>
     <w:rsid w:val="00F57F80"/>
     <w:rPr>
@@ -5207,7 +5615,7 @@
       <w:lang w:val="en-GB"/>
     </w:rPr>
   </w:style>
-  <w:style w:type="paragraph" w:styleId="KeinLeerraum">
+  <w:style w:type="paragraph" w:styleId="NoSpacing">
     <w:name w:val="No Spacing"/>
     <w:uiPriority w:val="1"/>
     <w:qFormat/>
@@ -5216,10 +5624,10 @@
       <w:spacing w:after="0" w:line="240" w:lineRule="auto"/>
     </w:pPr>
   </w:style>
-  <w:style w:type="paragraph" w:styleId="Sprechblasentext">
+  <w:style w:type="paragraph" w:styleId="BalloonText">
     <w:name w:val="Balloon Text"/>
-    <w:basedOn w:val="Standard"/>
-    <w:link w:val="SprechblasentextZchn"/>
+    <w:basedOn w:val="Normal"/>
+    <w:link w:val="BalloonTextChar"/>
     <w:uiPriority w:val="99"/>
     <w:semiHidden/>
     <w:unhideWhenUsed/>
@@ -5233,10 +5641,10 @@
       <w:szCs w:val="18"/>
     </w:rPr>
   </w:style>
-  <w:style w:type="character" w:customStyle="1" w:styleId="SprechblasentextZchn">
-    <w:name w:val="Sprechblasentext Zchn"/>
-    <w:basedOn w:val="Absatz-Standardschriftart"/>
-    <w:link w:val="Sprechblasentext"/>
+  <w:style w:type="character" w:customStyle="1" w:styleId="BalloonTextChar">
+    <w:name w:val="Balloon Text Char"/>
+    <w:basedOn w:val="DefaultParagraphFont"/>
+    <w:link w:val="BalloonText"/>
     <w:uiPriority w:val="99"/>
     <w:semiHidden/>
     <w:rsid w:val="00F57F80"/>
@@ -5246,9 +5654,9 @@
       <w:szCs w:val="18"/>
     </w:rPr>
   </w:style>
-  <w:style w:type="character" w:styleId="Kommentarzeichen">
+  <w:style w:type="character" w:styleId="CommentReference">
     <w:name w:val="annotation reference"/>
-    <w:basedOn w:val="Absatz-Standardschriftart"/>
+    <w:basedOn w:val="DefaultParagraphFont"/>
     <w:uiPriority w:val="99"/>
     <w:semiHidden/>
     <w:unhideWhenUsed/>
@@ -5258,10 +5666,10 @@
       <w:szCs w:val="16"/>
     </w:rPr>
   </w:style>
-  <w:style w:type="paragraph" w:styleId="Kommentartext">
+  <w:style w:type="paragraph" w:styleId="CommentText">
     <w:name w:val="annotation text"/>
-    <w:basedOn w:val="Standard"/>
-    <w:link w:val="KommentartextZchn"/>
+    <w:basedOn w:val="Normal"/>
+    <w:link w:val="CommentTextChar"/>
     <w:uiPriority w:val="99"/>
     <w:semiHidden/>
     <w:unhideWhenUsed/>
@@ -5274,10 +5682,10 @@
       <w:szCs w:val="20"/>
     </w:rPr>
   </w:style>
-  <w:style w:type="character" w:customStyle="1" w:styleId="KommentartextZchn">
-    <w:name w:val="Kommentartext Zchn"/>
-    <w:basedOn w:val="Absatz-Standardschriftart"/>
-    <w:link w:val="Kommentartext"/>
+  <w:style w:type="character" w:customStyle="1" w:styleId="CommentTextChar">
+    <w:name w:val="Comment Text Char"/>
+    <w:basedOn w:val="DefaultParagraphFont"/>
+    <w:link w:val="CommentText"/>
     <w:uiPriority w:val="99"/>
     <w:semiHidden/>
     <w:rsid w:val="00553ACF"/>
@@ -5286,11 +5694,11 @@
       <w:szCs w:val="20"/>
     </w:rPr>
   </w:style>
-  <w:style w:type="paragraph" w:styleId="Kommentarthema">
+  <w:style w:type="paragraph" w:styleId="CommentSubject">
     <w:name w:val="annotation subject"/>
-    <w:basedOn w:val="Kommentartext"/>
-    <w:next w:val="Kommentartext"/>
-    <w:link w:val="KommentarthemaZchn"/>
+    <w:basedOn w:val="CommentText"/>
+    <w:next w:val="CommentText"/>
+    <w:link w:val="CommentSubjectChar"/>
     <w:uiPriority w:val="99"/>
     <w:semiHidden/>
     <w:unhideWhenUsed/>
@@ -5300,10 +5708,10 @@
       <w:bCs/>
     </w:rPr>
   </w:style>
-  <w:style w:type="character" w:customStyle="1" w:styleId="KommentarthemaZchn">
-    <w:name w:val="Kommentarthema Zchn"/>
-    <w:basedOn w:val="KommentartextZchn"/>
-    <w:link w:val="Kommentarthema"/>
+  <w:style w:type="character" w:customStyle="1" w:styleId="CommentSubjectChar">
+    <w:name w:val="Comment Subject Char"/>
+    <w:basedOn w:val="CommentTextChar"/>
+    <w:link w:val="CommentSubject"/>
     <w:uiPriority w:val="99"/>
     <w:semiHidden/>
     <w:rsid w:val="00553ACF"/>

</xml_diff>